<commit_message>
Update Physics Final Project.docx
</commit_message>
<xml_diff>
--- a/Physics Final Project.docx
+++ b/Physics Final Project.docx
@@ -18,7 +18,7 @@
           <w:b w:val="1"/>
           <w:rtl w:val="0"/>
         </w:rPr>
-        <w:t xml:space="preserve">The Hodgkin-Huxley Model and the Wiring of a Neuron</w:t>
+        <w:t xml:space="preserve">The Hodgkin-Huxley Model and the Refractory Period of a Neuron</w:t>
       </w:r>
     </w:p>
     <w:p>
@@ -137,7 +137,7 @@
         <w:rPr>
           <w:rtl w:val="0"/>
         </w:rPr>
-        <w:t xml:space="preserve">Beyond neurons and action potentials being a really cool example of how circuits and electromagnetism apply to our own bodies, refractory periods within neurons are especially interesting because they display the complex, physical constraints that biological systems have to deal with. On a biologically important note, refractory periods provide the neuron a time to recover neurotransmitters it has used, so it can effectively signal the next neuron.</w:t>
+        <w:t xml:space="preserve">Beyond neurons and action potentials being a really cool example of how circuits and electromagnetism apply to our own bodies, refractory periods within neurons are especially interesting because they display the complex, physical constraints that biological systems have to deal with. On a biological importance note, refractory periods provide the neuron time to recover neurotransmitters it has used, so it can effectively signal the next neuron.</w:t>
       </w:r>
     </w:p>
     <w:p>
@@ -184,7 +184,7 @@
         <w:rPr>
           <w:rtl w:val="0"/>
         </w:rPr>
-        <w:t xml:space="preserve">The action potential works with two ion channels in the neuron, a sodium channel (with 2 gates) and a potassium channel (with 1 gate). This electrical impulse is just a travelling change in voltage. This change begins after the threshold is past and is called depolarization. Depolarization is where the sodium channel opens up and positive sodium ions rush rapidly changing the negative voltage of the neuron to positive. Once the voltage becomes positive enough, repolarization occurs as the sodium channel is closed, and sodium can no longer enter the cell. During repolarization, the potassium channel opens and positive potassium ions flood out of the cell, making the neuron negative again.</w:t>
+        <w:t xml:space="preserve">The action potential works with two ion channels in the neuron, a sodium channel (with 2 gates) and a potassium channel (with 1 gate). This electrical impulse is just a travelling change in voltage. This change begins after the threshold is past and is called depolarization. Depolarization is where the sodium channel opens up and positive sodium ions rush in rapidly changing the negative voltage of the neuron to positive. Once the voltage becomes positive enough, repolarization occurs as the sodium channel is closed, and sodium can no longer enter the cell. During repolarization, the potassium channel opens and positive potassium ions flood out of the cell, making the neuron negative again.</w:t>
       </w:r>
     </w:p>
     <w:p>
@@ -198,7 +198,7 @@
         <w:rPr>
           <w:rtl w:val="0"/>
         </w:rPr>
-        <w:t xml:space="preserve">The last stage of this process is hyperpolarization or the refractory period, which is what we will be measuring in our model. The potassium gates close slowly, so more potassium causes negative voltage past it's resting potential. The time it takes to recover the membrane potential to the resting potential and get back the right ratio of potassium and sodium ions in the neuron is called the refractory period. </w:t>
+        <w:t xml:space="preserve">The last stage of this process is hyperpolarization or the refractory period, which is what we will be measuring in our model. The potassium gates close slowly, so extra potassium leaves, sending the voltage more negative, past its resting potential. The time it takes to recover the membrane potential to the resting potential and get back the right ratio of potassium and sodium ions in the neuron is called the refractory period. </w:t>
       </w:r>
     </w:p>
     <w:p>
@@ -212,7 +212,7 @@
         <w:rPr>
           <w:rtl w:val="0"/>
         </w:rPr>
-        <w:t xml:space="preserve">An additional factor to take into account is leakage/leak channels that exist in neurons. Neurons are naturally porous and leakage does occur during action potential, and these leak channels are what aid the neuron in returning to normal during the refractory period. These three phases depolarization, repolarization, and hyperpolarization travel through the wire like neurons as the action potential.</w:t>
+        <w:t xml:space="preserve">An additional factor to take into account is leakage/leak channels that exist in neurons. Neurons are naturally porous and leakage does occur during action potential, and these leak channels are what aid the neuron in returning to normal during the refractory period. These three phases depolarization, repolarization, and hyperpolarization travel through the wire-like neurons as the action potential.</w:t>
       </w:r>
     </w:p>
     <w:p>
@@ -257,12 +257,12 @@
           <wp:inline distB="114300" distT="114300" distL="114300" distR="114300">
             <wp:extent cx="2176463" cy="1783802"/>
             <wp:effectExtent b="12700" l="12700" r="12700" t="12700"/>
-            <wp:docPr id="1" name="image4.png"/>
+            <wp:docPr id="1" name="image6.png"/>
             <a:graphic>
               <a:graphicData uri="http://schemas.openxmlformats.org/drawingml/2006/picture">
                 <pic:pic>
                   <pic:nvPicPr>
-                    <pic:cNvPr id="0" name="image4.png"/>
+                    <pic:cNvPr id="0" name="image6.png"/>
                     <pic:cNvPicPr preferRelativeResize="0"/>
                   </pic:nvPicPr>
                   <pic:blipFill>
@@ -422,12 +422,12 @@
           <wp:inline distB="114300" distT="114300" distL="114300" distR="114300">
             <wp:extent cx="2018735" cy="1338263"/>
             <wp:effectExtent b="12700" l="12700" r="12700" t="12700"/>
-            <wp:docPr id="7" name="image6.png"/>
+            <wp:docPr id="7" name="image5.png"/>
             <a:graphic>
               <a:graphicData uri="http://schemas.openxmlformats.org/drawingml/2006/picture">
                 <pic:pic>
                   <pic:nvPicPr>
-                    <pic:cNvPr id="0" name="image6.png"/>
+                    <pic:cNvPr id="0" name="image5.png"/>
                     <pic:cNvPicPr preferRelativeResize="0"/>
                   </pic:nvPicPr>
                   <pic:blipFill>
@@ -4820,12 +4820,12 @@
           <wp:inline distB="114300" distT="114300" distL="114300" distR="114300">
             <wp:extent cx="2812163" cy="1747838"/>
             <wp:effectExtent b="12700" l="12700" r="12700" t="12700"/>
-            <wp:docPr descr="Leak Channel Conductance vs. Refractory Period" id="2" name="image5.png"/>
+            <wp:docPr descr="Leak Channel Conductance vs. Refractory Period" id="2" name="image4.png"/>
             <a:graphic>
               <a:graphicData uri="http://schemas.openxmlformats.org/drawingml/2006/picture">
                 <pic:pic>
                   <pic:nvPicPr>
-                    <pic:cNvPr descr="Leak Channel Conductance vs. Refractory Period" id="0" name="image5.png"/>
+                    <pic:cNvPr descr="Leak Channel Conductance vs. Refractory Period" id="0" name="image4.png"/>
                     <pic:cNvPicPr preferRelativeResize="0"/>
                   </pic:nvPicPr>
                   <pic:blipFill>
@@ -4937,7 +4937,7 @@
         <w:rPr>
           <w:rtl w:val="0"/>
         </w:rPr>
-        <w:t xml:space="preserve"> Our data shows that these two properties are both related to the refractory period by a logarithmic relationship. The ion channels themselves are in charge of depolarization and repolarization respectively and are closed during the refractory period, so otherwise don’t play that large a role in determining the length of the refractory period beyond being part of the process that creates it. Our data does show the conductances of these ion channels do have a minute effect -- that as the conductance increases the duration of the refractory period increases as well, to a levelling off point.This is because a high conductance makes the spike of the action potential slimmer, sharper, and of a shorter duration, which the refractory period to begin earlier causing the longer times. Physically this shows that a higher conductance results in a higher current</w:t>
+        <w:t xml:space="preserve"> Our data shows that these two properties are both related to the refractory period by a logarithmic relationship. The ion channels themselves are in charge of depolarization and repolarization respectively and are closed during the refractory period, so otherwise don’t play that large a role in determining the length of the refractory period beyond being part of the process that creates it. Our data does show the conductances of these ion channels do have a minute effect -- that as the conductance increases the duration of the refractory period increases as well, to a levelling off point.This is because a high conductance makes the spike of the action potential slimmer, sharper, and of a shorter duration, which the refractory period to begin earlier causing the longer times. Physically, this represents how a higher conductance results in a higher current and faster flow of ions through the channels.</w:t>
       </w:r>
     </w:p>
     <w:p>
@@ -5047,7 +5047,7 @@
         <w:rPr>
           <w:rtl w:val="0"/>
         </w:rPr>
-        <w:t xml:space="preserve">. The membrane of the neuron needs to be able to hold charge, so the capacitance can not be less than 0. The reason it cannot be above 1.4 uF/cm^2 without breaking the action potential model is unclear.However, as it is an incredibly complex biological model, it is not unreasonable to believe that capacitance would be restricted by other factors. The slope of the graph itself shows a small positive relationship between the refractory period and the membrane capacitance. Similarly to the conductance of the sodium and potassium ion channels, this affects the refractory period much less than the leak voltage. The membrane capacitance affects the refractory period with the channel resistances (in our model conductances) by determining the membrane time constant, which helps determine how fast the membrane will return to its resting potential.</w:t>
+        <w:t xml:space="preserve">. The membrane of the neuron needs to be able to hold charge, so the capacitance can not be equal to or less than 0. The reason it cannot be above 1.4 uF/cm^2 without breaking the action potential model is unclear. However, as it is an incredibly complex biological model, it is not unreasonable to believe that capacitance would be restricted by other factors. The slope of the graph itself shows a small positive relationship between the refractory period and the membrane capacitance. Similarly to the conductance of the sodium and potassium ion channels, this affects the refractory period much less than the leak voltage. The membrane capacitance affects the refractory period with the channel resistances (in our model conductances) by determining the membrane time constant, which helps determine how fast the membrane will return to its resting potential.</w:t>
       </w:r>
     </w:p>
     <w:p>
@@ -5220,6 +5220,11 @@
         </w:rPr>
         <w:t xml:space="preserve">neuron-action-potentials-the-creation-of-a-brain-signal.</w:t>
       </w:r>
+      <w:r>
+        <w:rPr>
+          <w:rtl w:val="0"/>
+        </w:rPr>
+      </w:r>
     </w:p>
     <w:p>
       <w:pPr>
@@ -5227,39 +5232,15 @@
         <w:ind w:firstLine="720"/>
         <w:rPr>
           <w:color w:val="333333"/>
-          <w:highlight w:val="white"/>
-        </w:rPr>
-      </w:pPr>
-      <w:r>
-        <w:rPr>
-          <w:rtl w:val="0"/>
-        </w:rPr>
-      </w:r>
-    </w:p>
-    <w:p>
-      <w:pPr>
-        <w:shd w:fill="ffffff" w:val="clear"/>
-        <w:ind w:firstLine="720"/>
+        </w:rPr>
+      </w:pPr>
+      <w:r>
         <w:rPr>
           <w:color w:val="333333"/>
-        </w:rPr>
-      </w:pPr>
-      <w:r>
-        <w:rPr>
-          <w:color w:val="333333"/>
           <w:rtl w:val="0"/>
         </w:rPr>
         <w:t xml:space="preserve">Golowasch J., Nadim F. (2014) Capacitance, Membrane. In: Jaeger D., Jung R. (eds) Encyclopedia of Computational Neuroscience. Springer, New York, NY</w:t>
       </w:r>
-    </w:p>
-    <w:p>
-      <w:pPr>
-        <w:shd w:fill="ffffff" w:val="clear"/>
-        <w:ind w:firstLine="720"/>
-        <w:rPr>
-          <w:color w:val="333333"/>
-        </w:rPr>
-      </w:pPr>
       <w:r>
         <w:rPr>
           <w:rtl w:val="0"/>
@@ -5315,15 +5296,21 @@
     <w:p>
       <w:pPr>
         <w:ind w:firstLine="720"/>
-        <w:rPr/>
-      </w:pPr>
-      <w:r>
         <w:rPr>
           <w:rFonts w:ascii="Times New Roman" w:cs="Times New Roman" w:eastAsia="Times New Roman" w:hAnsi="Times New Roman"/>
           <w:color w:val="333333"/>
           <w:sz w:val="24"/>
           <w:szCs w:val="24"/>
           <w:highlight w:val="white"/>
+        </w:rPr>
+      </w:pPr>
+      <w:r>
+        <w:rPr>
+          <w:rFonts w:ascii="Times New Roman" w:cs="Times New Roman" w:eastAsia="Times New Roman" w:hAnsi="Times New Roman"/>
+          <w:color w:val="333333"/>
+          <w:sz w:val="24"/>
+          <w:szCs w:val="24"/>
+          <w:highlight w:val="white"/>
           <w:rtl w:val="0"/>
         </w:rPr>
         <w:t xml:space="preserve">262588213843476. “Hodgkin-Huxley Spiking Neuron Model in Python.” </w:t>
@@ -5350,10 +5337,70 @@
         </w:rPr>
         <w:t xml:space="preserve">, gist.github.com/giuseppebonaccorso/60ce3eb3a829b94abf64ab2b7a56aaef.</w:t>
       </w:r>
-      <w:r>
-        <w:rPr>
-          <w:rtl w:val="0"/>
-        </w:rPr>
+    </w:p>
+    <w:p>
+      <w:pPr>
+        <w:ind w:firstLine="720"/>
+        <w:rPr>
+          <w:rFonts w:ascii="Times New Roman" w:cs="Times New Roman" w:eastAsia="Times New Roman" w:hAnsi="Times New Roman"/>
+          <w:color w:val="333333"/>
+          <w:sz w:val="24"/>
+          <w:szCs w:val="24"/>
+          <w:highlight w:val="white"/>
+        </w:rPr>
+      </w:pPr>
+      <w:r>
+        <w:rPr>
+          <w:rtl w:val="0"/>
+        </w:rPr>
+      </w:r>
+    </w:p>
+    <w:p>
+      <w:pPr>
+        <w:ind w:left="0" w:firstLine="0"/>
+        <w:rPr>
+          <w:color w:val="333333"/>
+          <w:highlight w:val="white"/>
+        </w:rPr>
+      </w:pPr>
+      <w:r>
+        <w:rPr>
+          <w:color w:val="333333"/>
+          <w:highlight w:val="white"/>
+          <w:rtl w:val="0"/>
+        </w:rPr>
+        <w:t xml:space="preserve">Distribution of Work:</w:t>
+      </w:r>
+    </w:p>
+    <w:p>
+      <w:pPr>
+        <w:ind w:left="0" w:firstLine="0"/>
+        <w:rPr>
+          <w:color w:val="333333"/>
+          <w:highlight w:val="white"/>
+        </w:rPr>
+      </w:pPr>
+      <w:r>
+        <w:rPr>
+          <w:rtl w:val="0"/>
+        </w:rPr>
+      </w:r>
+    </w:p>
+    <w:p>
+      <w:pPr>
+        <w:ind w:left="0" w:firstLine="0"/>
+        <w:rPr>
+          <w:color w:val="333333"/>
+          <w:highlight w:val="white"/>
+        </w:rPr>
+      </w:pPr>
+      <w:r>
+        <w:rPr>
+          <w:color w:val="333333"/>
+          <w:highlight w:val="white"/>
+          <w:rtl w:val="0"/>
+        </w:rPr>
+        <w:t xml:space="preserve">The research for the project was done by both the members. The code was modified and tested by both and then the parameters that were to be tested were divided between the two. Joshua worked on the membrane capacitance and the leak conductance, while Aadya worked on the sodium and potassium channel conductances. The results were analyzed together. Joshua worked on the word document writeup and Aadya worked on the markdown writeup in the Python Notebook. All work was cross-checked by both parties before submission. </w:t>
       </w:r>
     </w:p>
     <w:sectPr>

</xml_diff>